<commit_message>
set up tone and noise level ranges, saved in filename. Also updated based on Hari's comments
</commit_message>
<xml_diff>
--- a/CMR_stimgeneration/NOTES on chinCMRstimuli.docx
+++ b/CMR_stimgeneration/NOTES on chinCMRstimuli.docx
@@ -33,8 +33,163 @@
         <w:rPr>
           <w:i/>
         </w:rPr>
-        <w:t>.</w:t>
-      </w:r>
+        <w:t xml:space="preserve"> (notes in newest to oldest order)</w:t>
+      </w:r>
+    </w:p>
+    <w:p>
+      <w:pPr>
+        <w:rPr>
+          <w:i/>
+          <w:u w:val="single"/>
+        </w:rPr>
+      </w:pPr>
+    </w:p>
+    <w:p>
+      <w:pPr>
+        <w:rPr>
+          <w:i/>
+          <w:u w:val="single"/>
+        </w:rPr>
+      </w:pPr>
+      <w:r>
+        <w:rPr>
+          <w:i/>
+          <w:u w:val="single"/>
+        </w:rPr>
+        <w:t xml:space="preserve">June </w:t>
+      </w:r>
+      <w:r>
+        <w:rPr>
+          <w:i/>
+          <w:u w:val="single"/>
+        </w:rPr>
+        <w:t>7</w:t>
+      </w:r>
+      <w:r>
+        <w:rPr>
+          <w:i/>
+          <w:u w:val="single"/>
+        </w:rPr>
+        <w:t xml:space="preserve"> 2020</w:t>
+      </w:r>
+    </w:p>
+    <w:p>
+      <w:pPr>
+        <w:pStyle w:val="ListParagraph"/>
+        <w:numPr>
+          <w:ilvl w:val="0"/>
+          <w:numId w:val="1"/>
+        </w:numPr>
+      </w:pPr>
+      <w:r>
+        <w:t>CMR2</w:t>
+      </w:r>
+    </w:p>
+    <w:p>
+      <w:pPr>
+        <w:pStyle w:val="ListParagraph"/>
+        <w:numPr>
+          <w:ilvl w:val="1"/>
+          <w:numId w:val="1"/>
+        </w:numPr>
+      </w:pPr>
+      <w:r>
+        <w:t xml:space="preserve">Update based on Hari and </w:t>
+      </w:r>
+      <w:proofErr w:type="spellStart"/>
+      <w:r>
+        <w:t>Vibha’s</w:t>
+      </w:r>
+      <w:proofErr w:type="spellEnd"/>
+      <w:r>
+        <w:t xml:space="preserve"> comments</w:t>
+      </w:r>
+    </w:p>
+    <w:p>
+      <w:pPr>
+        <w:pStyle w:val="ListParagraph"/>
+        <w:numPr>
+          <w:ilvl w:val="0"/>
+          <w:numId w:val="1"/>
+        </w:numPr>
+      </w:pPr>
+      <w:r>
+        <w:t>Set up to store tone and noise level in file names, and easy to create a range of either one depending on how we want to adapt level (tone or noise).</w:t>
+      </w:r>
+    </w:p>
+    <w:p>
+      <w:pPr>
+        <w:pStyle w:val="ListParagraph"/>
+        <w:numPr>
+          <w:ilvl w:val="0"/>
+          <w:numId w:val="1"/>
+        </w:numPr>
+      </w:pPr>
+      <w:r>
+        <w:t>Now saving 11 tone levels, and 1 noise spectrum level</w:t>
+      </w:r>
+    </w:p>
+    <w:p>
+      <w:pPr>
+        <w:pStyle w:val="ListParagraph"/>
+        <w:numPr>
+          <w:ilvl w:val="1"/>
+          <w:numId w:val="1"/>
+        </w:numPr>
+      </w:pPr>
+      <w:r>
+        <w:t xml:space="preserve">? Seems like REF is easier, but not as clear for Mike as would expect.  Is it him or stimuli?  According to Hari’s data, he being middle aged should have less CMR (6dB) than younger listeners (for whom Hari reports up to 10-12 dB diff </w:t>
+      </w:r>
+      <w:proofErr w:type="spellStart"/>
+      <w:proofErr w:type="gramStart"/>
+      <w:r>
+        <w:t>bw</w:t>
+      </w:r>
+      <w:proofErr w:type="spellEnd"/>
+      <w:proofErr w:type="gramEnd"/>
+      <w:r>
+        <w:t xml:space="preserve"> REF and ACORR).</w:t>
+      </w:r>
+    </w:p>
+    <w:p>
+      <w:pPr>
+        <w:pStyle w:val="ListParagraph"/>
+        <w:numPr>
+          <w:ilvl w:val="1"/>
+          <w:numId w:val="1"/>
+        </w:numPr>
+      </w:pPr>
+      <w:r>
+        <w:t>See his data figures and stim PPT demo</w:t>
+      </w:r>
+      <w:bookmarkStart w:id="0" w:name="_GoBack"/>
+      <w:bookmarkEnd w:id="0"/>
+    </w:p>
+    <w:p>
+      <w:pPr>
+        <w:pStyle w:val="ListParagraph"/>
+        <w:numPr>
+          <w:ilvl w:val="1"/>
+          <w:numId w:val="1"/>
+        </w:numPr>
+      </w:pPr>
+    </w:p>
+    <w:p/>
+    <w:p>
+      <w:pPr>
+        <w:rPr>
+          <w:i/>
+          <w:u w:val="single"/>
+        </w:rPr>
+      </w:pPr>
+    </w:p>
+    <w:p>
+      <w:pPr>
+        <w:rPr>
+          <w:i/>
+          <w:u w:val="single"/>
+        </w:rPr>
+      </w:pPr>
     </w:p>
     <w:p>
       <w:pPr>
@@ -236,7 +391,11 @@
       </w:r>
       <w:proofErr w:type="gramEnd"/>
       <w:r>
-        <w:t xml:space="preserve">3) = ~5 dB, so that will make OAL noise level ~65 dB SPL, which is fine and leave some head room if we need to go louder (we have run SAMIN conditions with 77 dB OAL noise, and that is pretty loud for them over and over). </w:t>
+        <w:t xml:space="preserve">3) = ~5 dB, so that will make OAL noise level ~65 dB SPL, which is fine and leave some head room if we need to go louder (we have run SAMIN conditions with 77 dB </w:t>
+      </w:r>
+      <w:r>
+        <w:lastRenderedPageBreak/>
+        <w:t xml:space="preserve">OAL noise, and that is pretty loud for them over and over). </w:t>
       </w:r>
     </w:p>
     <w:p>
@@ -323,35 +482,6 @@
       <w:pPr>
         <w:pStyle w:val="ListParagraph"/>
         <w:numPr>
-          <w:ilvl w:val="4"/>
-          <w:numId w:val="1"/>
-        </w:numPr>
-      </w:pPr>
-      <w:bookmarkStart w:id="0" w:name="_GoBack"/>
-      <w:bookmarkEnd w:id="0"/>
-    </w:p>
-    <w:p>
-      <w:pPr>
-        <w:pStyle w:val="ListParagraph"/>
-        <w:numPr>
-          <w:ilvl w:val="5"/>
-          <w:numId w:val="1"/>
-        </w:numPr>
-      </w:pPr>
-    </w:p>
-    <w:p>
-      <w:pPr>
-        <w:pStyle w:val="ListParagraph"/>
-        <w:numPr>
-          <w:ilvl w:val="3"/>
-          <w:numId w:val="1"/>
-        </w:numPr>
-      </w:pPr>
-    </w:p>
-    <w:p>
-      <w:pPr>
-        <w:pStyle w:val="ListParagraph"/>
-        <w:numPr>
           <w:ilvl w:val="0"/>
           <w:numId w:val="1"/>
         </w:numPr>
@@ -360,15 +490,9 @@
         <w:t>Using simple file names for now for simplicity, will expand later as conditions expand</w:t>
       </w:r>
     </w:p>
-    <w:p>
-      <w:pPr>
-        <w:pStyle w:val="ListParagraph"/>
-        <w:numPr>
-          <w:ilvl w:val="0"/>
-          <w:numId w:val="1"/>
-        </w:numPr>
-      </w:pPr>
-    </w:p>
+    <w:p/>
+    <w:p/>
+    <w:p/>
     <w:sectPr>
       <w:pgSz w:w="12240" w:h="15840"/>
       <w:pgMar w:top="1440" w:right="1440" w:bottom="1440" w:left="1440" w:header="720" w:footer="720" w:gutter="0"/>
@@ -390,7 +514,7 @@
       <w:lvlText w:val="-"/>
       <w:lvlJc w:val="left"/>
       <w:pPr>
-        <w:ind w:left="720" w:hanging="360"/>
+        <w:ind w:left="360" w:hanging="360"/>
       </w:pPr>
       <w:rPr>
         <w:rFonts w:ascii="Calibri" w:eastAsiaTheme="minorHAnsi" w:hAnsi="Calibri" w:cs="Calibri" w:hint="default"/>
@@ -402,7 +526,7 @@
       <w:lvlText w:val="o"/>
       <w:lvlJc w:val="left"/>
       <w:pPr>
-        <w:ind w:left="1440" w:hanging="360"/>
+        <w:ind w:left="1080" w:hanging="360"/>
       </w:pPr>
       <w:rPr>
         <w:rFonts w:ascii="Courier New" w:hAnsi="Courier New" w:cs="Courier New" w:hint="default"/>
@@ -414,7 +538,7 @@
       <w:lvlText w:val=""/>
       <w:lvlJc w:val="left"/>
       <w:pPr>
-        <w:ind w:left="2160" w:hanging="360"/>
+        <w:ind w:left="1800" w:hanging="360"/>
       </w:pPr>
       <w:rPr>
         <w:rFonts w:ascii="Wingdings" w:hAnsi="Wingdings" w:hint="default"/>
@@ -426,7 +550,7 @@
       <w:lvlText w:val=""/>
       <w:lvlJc w:val="left"/>
       <w:pPr>
-        <w:ind w:left="2880" w:hanging="360"/>
+        <w:ind w:left="2520" w:hanging="360"/>
       </w:pPr>
       <w:rPr>
         <w:rFonts w:ascii="Symbol" w:hAnsi="Symbol" w:hint="default"/>
@@ -438,7 +562,7 @@
       <w:lvlText w:val="o"/>
       <w:lvlJc w:val="left"/>
       <w:pPr>
-        <w:ind w:left="3600" w:hanging="360"/>
+        <w:ind w:left="3240" w:hanging="360"/>
       </w:pPr>
       <w:rPr>
         <w:rFonts w:ascii="Courier New" w:hAnsi="Courier New" w:cs="Courier New" w:hint="default"/>
@@ -450,7 +574,7 @@
       <w:lvlText w:val=""/>
       <w:lvlJc w:val="left"/>
       <w:pPr>
-        <w:ind w:left="4320" w:hanging="360"/>
+        <w:ind w:left="3960" w:hanging="360"/>
       </w:pPr>
       <w:rPr>
         <w:rFonts w:ascii="Wingdings" w:hAnsi="Wingdings" w:hint="default"/>
@@ -462,7 +586,7 @@
       <w:lvlText w:val=""/>
       <w:lvlJc w:val="left"/>
       <w:pPr>
-        <w:ind w:left="5040" w:hanging="360"/>
+        <w:ind w:left="4680" w:hanging="360"/>
       </w:pPr>
       <w:rPr>
         <w:rFonts w:ascii="Symbol" w:hAnsi="Symbol" w:hint="default"/>
@@ -474,7 +598,7 @@
       <w:lvlText w:val="o"/>
       <w:lvlJc w:val="left"/>
       <w:pPr>
-        <w:ind w:left="5760" w:hanging="360"/>
+        <w:ind w:left="5400" w:hanging="360"/>
       </w:pPr>
       <w:rPr>
         <w:rFonts w:ascii="Courier New" w:hAnsi="Courier New" w:cs="Courier New" w:hint="default"/>
@@ -486,7 +610,7 @@
       <w:lvlText w:val=""/>
       <w:lvlJc w:val="left"/>
       <w:pPr>
-        <w:ind w:left="6480" w:hanging="360"/>
+        <w:ind w:left="6120" w:hanging="360"/>
       </w:pPr>
       <w:rPr>
         <w:rFonts w:ascii="Wingdings" w:hAnsi="Wingdings" w:hint="default"/>

</xml_diff>

<commit_message>
single condition CMR2 for training
</commit_message>
<xml_diff>
--- a/CMR_stimgeneration/NOTES on chinCMRstimuli.docx
+++ b/CMR_stimgeneration/NOTES on chinCMRstimuli.docx
@@ -63,6 +63,154 @@
           <w:i/>
           <w:u w:val="single"/>
         </w:rPr>
+        <w:t>14</w:t>
+      </w:r>
+      <w:r>
+        <w:rPr>
+          <w:i/>
+          <w:u w:val="single"/>
+        </w:rPr>
+        <w:t xml:space="preserve"> 2020</w:t>
+      </w:r>
+    </w:p>
+    <w:p>
+      <w:pPr>
+        <w:pStyle w:val="ListParagraph"/>
+        <w:numPr>
+          <w:ilvl w:val="0"/>
+          <w:numId w:val="1"/>
+        </w:numPr>
+      </w:pPr>
+      <w:r>
+        <w:t xml:space="preserve">Set up new training stim based on CMR2 conditions </w:t>
+      </w:r>
+    </w:p>
+    <w:p>
+      <w:pPr>
+        <w:pStyle w:val="ListParagraph"/>
+        <w:numPr>
+          <w:ilvl w:val="1"/>
+          <w:numId w:val="1"/>
+        </w:numPr>
+      </w:pPr>
+      <w:r>
+        <w:t xml:space="preserve">Use new 540 Hz noise, with Hari </w:t>
+      </w:r>
+      <w:proofErr w:type="spellStart"/>
+      <w:r>
+        <w:t>params</w:t>
+      </w:r>
+      <w:proofErr w:type="spellEnd"/>
+      <w:r>
+        <w:t xml:space="preserve"> (CMR2)</w:t>
+      </w:r>
+    </w:p>
+    <w:p>
+      <w:pPr>
+        <w:pStyle w:val="ListParagraph"/>
+        <w:numPr>
+          <w:ilvl w:val="1"/>
+          <w:numId w:val="1"/>
+        </w:numPr>
+      </w:pPr>
+      <w:r>
+        <w:t>2 chins have learned the task well (323 and 337)</w:t>
+      </w:r>
+    </w:p>
+    <w:p>
+      <w:pPr>
+        <w:pStyle w:val="ListParagraph"/>
+        <w:numPr>
+          <w:ilvl w:val="2"/>
+          <w:numId w:val="1"/>
+        </w:numPr>
+      </w:pPr>
+      <w:bookmarkStart w:id="0" w:name="_GoBack"/>
+      <w:bookmarkEnd w:id="0"/>
+      <w:r>
+        <w:t xml:space="preserve">Set up 70/30 CMR2 for them </w:t>
+      </w:r>
+    </w:p>
+    <w:p>
+      <w:pPr>
+        <w:pStyle w:val="ListParagraph"/>
+        <w:numPr>
+          <w:ilvl w:val="1"/>
+          <w:numId w:val="1"/>
+        </w:numPr>
+      </w:pPr>
+      <w:r>
+        <w:t xml:space="preserve">Other 4 need help – make tone 5 dB louder, and noise 5 dB softer </w:t>
+      </w:r>
+    </w:p>
+    <w:p>
+      <w:pPr>
+        <w:pStyle w:val="ListParagraph"/>
+        <w:numPr>
+          <w:ilvl w:val="2"/>
+          <w:numId w:val="1"/>
+        </w:numPr>
+      </w:pPr>
+      <w:r>
+        <w:t>Set up 7</w:t>
+      </w:r>
+      <w:r>
+        <w:t>5</w:t>
+      </w:r>
+      <w:r>
+        <w:t>/</w:t>
+      </w:r>
+      <w:r>
+        <w:t>25</w:t>
+      </w:r>
+      <w:r>
+        <w:t xml:space="preserve"> CMR2 for them </w:t>
+      </w:r>
+    </w:p>
+    <w:p>
+      <w:pPr>
+        <w:pStyle w:val="ListParagraph"/>
+        <w:numPr>
+          <w:ilvl w:val="0"/>
+          <w:numId w:val="1"/>
+        </w:numPr>
+      </w:pPr>
+    </w:p>
+    <w:p>
+      <w:pPr>
+        <w:rPr>
+          <w:i/>
+          <w:u w:val="single"/>
+        </w:rPr>
+      </w:pPr>
+    </w:p>
+    <w:p>
+      <w:pPr>
+        <w:rPr>
+          <w:i/>
+          <w:u w:val="single"/>
+        </w:rPr>
+      </w:pPr>
+    </w:p>
+    <w:p>
+      <w:pPr>
+        <w:rPr>
+          <w:i/>
+          <w:u w:val="single"/>
+        </w:rPr>
+      </w:pPr>
+      <w:r>
+        <w:rPr>
+          <w:i/>
+          <w:u w:val="single"/>
+        </w:rPr>
+        <w:t xml:space="preserve">June </w:t>
+      </w:r>
+      <w:r>
+        <w:rPr>
+          <w:i/>
+          <w:u w:val="single"/>
+        </w:rPr>
         <w:t>7</w:t>
       </w:r>
       <w:r>
@@ -162,8 +310,6 @@
       <w:r>
         <w:t>See his data figures and stim PPT demo</w:t>
       </w:r>
-      <w:bookmarkStart w:id="0" w:name="_GoBack"/>
-      <w:bookmarkEnd w:id="0"/>
     </w:p>
     <w:p>
       <w:pPr>
@@ -303,6 +449,7 @@
         </w:numPr>
       </w:pPr>
       <w:r>
+        <w:lastRenderedPageBreak/>
         <w:t>4-kHz tone to be detected</w:t>
       </w:r>
     </w:p>
@@ -391,11 +538,7 @@
       </w:r>
       <w:proofErr w:type="gramEnd"/>
       <w:r>
-        <w:t xml:space="preserve">3) = ~5 dB, so that will make OAL noise level ~65 dB SPL, which is fine and leave some head room if we need to go louder (we have run SAMIN conditions with 77 dB </w:t>
-      </w:r>
-      <w:r>
-        <w:lastRenderedPageBreak/>
-        <w:t xml:space="preserve">OAL noise, and that is pretty loud for them over and over). </w:t>
+        <w:t xml:space="preserve">3) = ~5 dB, so that will make OAL noise level ~65 dB SPL, which is fine and leave some head room if we need to go louder (we have run SAMIN conditions with 77 dB OAL noise, and that is pretty loud for them over and over). </w:t>
       </w:r>
     </w:p>
     <w:p>

</xml_diff>

<commit_message>
generated CMR2_REF testing files T30 to T70, No=30 for LSA
</commit_message>
<xml_diff>
--- a/CMR_stimgeneration/NOTES on chinCMRstimuli.docx
+++ b/CMR_stimgeneration/NOTES on chinCMRstimuli.docx
@@ -56,21 +56,7 @@
           <w:i/>
           <w:u w:val="single"/>
         </w:rPr>
-        <w:t xml:space="preserve">June </w:t>
-      </w:r>
-      <w:r>
-        <w:rPr>
-          <w:i/>
-          <w:u w:val="single"/>
-        </w:rPr>
-        <w:t>14</w:t>
-      </w:r>
-      <w:r>
-        <w:rPr>
-          <w:i/>
-          <w:u w:val="single"/>
-        </w:rPr>
-        <w:t xml:space="preserve"> 2020</w:t>
+        <w:t>June 23 2020</w:t>
       </w:r>
     </w:p>
     <w:p>
@@ -78,11 +64,11 @@
         <w:pStyle w:val="ListParagraph"/>
         <w:numPr>
           <w:ilvl w:val="0"/>
-          <w:numId w:val="1"/>
-        </w:numPr>
-      </w:pPr>
-      <w:r>
-        <w:t xml:space="preserve">Set up new training stim based on CMR2 conditions </w:t>
+          <w:numId w:val="2"/>
+        </w:numPr>
+      </w:pPr>
+      <w:r>
+        <w:t>Start Q323 on Testing</w:t>
       </w:r>
     </w:p>
     <w:p>
@@ -90,19 +76,11 @@
         <w:pStyle w:val="ListParagraph"/>
         <w:numPr>
           <w:ilvl w:val="1"/>
-          <w:numId w:val="1"/>
-        </w:numPr>
-      </w:pPr>
-      <w:r>
-        <w:t xml:space="preserve">Use new 540 Hz noise, with Hari </w:t>
-      </w:r>
-      <w:proofErr w:type="spellStart"/>
-      <w:r>
-        <w:t>params</w:t>
-      </w:r>
-      <w:proofErr w:type="spellEnd"/>
-      <w:r>
-        <w:t xml:space="preserve"> (CMR2)</w:t>
+          <w:numId w:val="2"/>
+        </w:numPr>
+      </w:pPr>
+      <w:r>
+        <w:t>He’s done well whole time on training (70/30)</w:t>
       </w:r>
     </w:p>
     <w:p>
@@ -110,11 +88,11 @@
         <w:pStyle w:val="ListParagraph"/>
         <w:numPr>
           <w:ilvl w:val="1"/>
-          <w:numId w:val="1"/>
-        </w:numPr>
-      </w:pPr>
-      <w:r>
-        <w:t>2 chins have learned the task well (323 and 337)</w:t>
+          <w:numId w:val="2"/>
+        </w:numPr>
+      </w:pPr>
+      <w:r>
+        <w:t>Use broader level range to find right  range</w:t>
       </w:r>
     </w:p>
     <w:p>
@@ -122,11 +100,144 @@
         <w:pStyle w:val="ListParagraph"/>
         <w:numPr>
           <w:ilvl w:val="2"/>
-          <w:numId w:val="1"/>
-        </w:numPr>
+          <w:numId w:val="2"/>
+        </w:numPr>
+      </w:pPr>
+      <w:r>
+        <w:t xml:space="preserve">No=30, </w:t>
+      </w:r>
+    </w:p>
+    <w:p>
+      <w:pPr>
+        <w:pStyle w:val="ListParagraph"/>
+        <w:numPr>
+          <w:ilvl w:val="2"/>
+          <w:numId w:val="2"/>
+        </w:numPr>
+      </w:pPr>
+      <w:r>
+        <w:t xml:space="preserve">tone = 70:-4:30 (11); </w:t>
+      </w:r>
+    </w:p>
+    <w:p>
+      <w:pPr>
+        <w:pStyle w:val="ListParagraph"/>
+        <w:numPr>
+          <w:ilvl w:val="1"/>
+          <w:numId w:val="2"/>
+        </w:numPr>
+      </w:pPr>
+      <w:r>
+        <w:t>fine tune later with smaller steps</w:t>
+      </w:r>
+    </w:p>
+    <w:p>
+      <w:pPr>
+        <w:rPr>
+          <w:i/>
+          <w:u w:val="single"/>
+        </w:rPr>
       </w:pPr>
       <w:bookmarkStart w:id="0" w:name="_GoBack"/>
       <w:bookmarkEnd w:id="0"/>
+    </w:p>
+    <w:p>
+      <w:pPr>
+        <w:rPr>
+          <w:i/>
+          <w:u w:val="single"/>
+        </w:rPr>
+      </w:pPr>
+    </w:p>
+    <w:p>
+      <w:pPr>
+        <w:rPr>
+          <w:i/>
+          <w:u w:val="single"/>
+        </w:rPr>
+      </w:pPr>
+    </w:p>
+    <w:p>
+      <w:pPr>
+        <w:rPr>
+          <w:i/>
+          <w:u w:val="single"/>
+        </w:rPr>
+      </w:pPr>
+      <w:r>
+        <w:rPr>
+          <w:i/>
+          <w:u w:val="single"/>
+        </w:rPr>
+        <w:t xml:space="preserve">June </w:t>
+      </w:r>
+      <w:r>
+        <w:rPr>
+          <w:i/>
+          <w:u w:val="single"/>
+        </w:rPr>
+        <w:t>14</w:t>
+      </w:r>
+      <w:r>
+        <w:rPr>
+          <w:i/>
+          <w:u w:val="single"/>
+        </w:rPr>
+        <w:t xml:space="preserve"> 2020</w:t>
+      </w:r>
+    </w:p>
+    <w:p>
+      <w:pPr>
+        <w:pStyle w:val="ListParagraph"/>
+        <w:numPr>
+          <w:ilvl w:val="0"/>
+          <w:numId w:val="1"/>
+        </w:numPr>
+      </w:pPr>
+      <w:r>
+        <w:t xml:space="preserve">Set up new training stim based on CMR2 conditions </w:t>
+      </w:r>
+    </w:p>
+    <w:p>
+      <w:pPr>
+        <w:pStyle w:val="ListParagraph"/>
+        <w:numPr>
+          <w:ilvl w:val="1"/>
+          <w:numId w:val="1"/>
+        </w:numPr>
+      </w:pPr>
+      <w:r>
+        <w:t xml:space="preserve">Use new 540 Hz noise, with Hari </w:t>
+      </w:r>
+      <w:proofErr w:type="spellStart"/>
+      <w:r>
+        <w:t>params</w:t>
+      </w:r>
+      <w:proofErr w:type="spellEnd"/>
+      <w:r>
+        <w:t xml:space="preserve"> (CMR2)</w:t>
+      </w:r>
+    </w:p>
+    <w:p>
+      <w:pPr>
+        <w:pStyle w:val="ListParagraph"/>
+        <w:numPr>
+          <w:ilvl w:val="1"/>
+          <w:numId w:val="1"/>
+        </w:numPr>
+      </w:pPr>
+      <w:r>
+        <w:t>2 chins have learned the task well (323 and 337)</w:t>
+      </w:r>
+    </w:p>
+    <w:p>
+      <w:pPr>
+        <w:pStyle w:val="ListParagraph"/>
+        <w:numPr>
+          <w:ilvl w:val="2"/>
+          <w:numId w:val="1"/>
+        </w:numPr>
+      </w:pPr>
       <w:r>
         <w:t xml:space="preserve">Set up 70/30 CMR2 for them </w:t>
       </w:r>
@@ -152,19 +263,7 @@
         </w:numPr>
       </w:pPr>
       <w:r>
-        <w:t>Set up 7</w:t>
-      </w:r>
-      <w:r>
-        <w:t>5</w:t>
-      </w:r>
-      <w:r>
-        <w:t>/</w:t>
-      </w:r>
-      <w:r>
-        <w:t>25</w:t>
-      </w:r>
-      <w:r>
-        <w:t xml:space="preserve"> CMR2 for them </w:t>
+        <w:t xml:space="preserve">Set up 75/25 CMR2 for them </w:t>
       </w:r>
     </w:p>
     <w:p>
@@ -449,7 +548,6 @@
         </w:numPr>
       </w:pPr>
       <w:r>
-        <w:lastRenderedPageBreak/>
         <w:t>4-kHz tone to be detected</w:t>
       </w:r>
     </w:p>
@@ -760,8 +858,123 @@
       </w:rPr>
     </w:lvl>
   </w:abstractNum>
+  <w:abstractNum w:abstractNumId="1" w15:restartNumberingAfterBreak="0">
+    <w:nsid w:val="3BE757F6"/>
+    <w:multiLevelType w:val="hybridMultilevel"/>
+    <w:tmpl w:val="C88062BA"/>
+    <w:lvl w:ilvl="0" w:tplc="F0626186">
+      <w:numFmt w:val="bullet"/>
+      <w:lvlText w:val=""/>
+      <w:lvlJc w:val="left"/>
+      <w:pPr>
+        <w:ind w:left="720" w:hanging="360"/>
+      </w:pPr>
+      <w:rPr>
+        <w:rFonts w:ascii="Symbol" w:eastAsiaTheme="minorHAnsi" w:hAnsi="Symbol" w:cstheme="minorBidi" w:hint="default"/>
+      </w:rPr>
+    </w:lvl>
+    <w:lvl w:ilvl="1" w:tplc="04090003">
+      <w:start w:val="1"/>
+      <w:numFmt w:val="bullet"/>
+      <w:lvlText w:val="o"/>
+      <w:lvlJc w:val="left"/>
+      <w:pPr>
+        <w:ind w:left="1440" w:hanging="360"/>
+      </w:pPr>
+      <w:rPr>
+        <w:rFonts w:ascii="Courier New" w:hAnsi="Courier New" w:cs="Courier New" w:hint="default"/>
+      </w:rPr>
+    </w:lvl>
+    <w:lvl w:ilvl="2" w:tplc="04090005">
+      <w:start w:val="1"/>
+      <w:numFmt w:val="bullet"/>
+      <w:lvlText w:val=""/>
+      <w:lvlJc w:val="left"/>
+      <w:pPr>
+        <w:ind w:left="2160" w:hanging="360"/>
+      </w:pPr>
+      <w:rPr>
+        <w:rFonts w:ascii="Wingdings" w:hAnsi="Wingdings" w:hint="default"/>
+      </w:rPr>
+    </w:lvl>
+    <w:lvl w:ilvl="3" w:tplc="04090001" w:tentative="1">
+      <w:start w:val="1"/>
+      <w:numFmt w:val="bullet"/>
+      <w:lvlText w:val=""/>
+      <w:lvlJc w:val="left"/>
+      <w:pPr>
+        <w:ind w:left="2880" w:hanging="360"/>
+      </w:pPr>
+      <w:rPr>
+        <w:rFonts w:ascii="Symbol" w:hAnsi="Symbol" w:hint="default"/>
+      </w:rPr>
+    </w:lvl>
+    <w:lvl w:ilvl="4" w:tplc="04090003" w:tentative="1">
+      <w:start w:val="1"/>
+      <w:numFmt w:val="bullet"/>
+      <w:lvlText w:val="o"/>
+      <w:lvlJc w:val="left"/>
+      <w:pPr>
+        <w:ind w:left="3600" w:hanging="360"/>
+      </w:pPr>
+      <w:rPr>
+        <w:rFonts w:ascii="Courier New" w:hAnsi="Courier New" w:cs="Courier New" w:hint="default"/>
+      </w:rPr>
+    </w:lvl>
+    <w:lvl w:ilvl="5" w:tplc="04090005" w:tentative="1">
+      <w:start w:val="1"/>
+      <w:numFmt w:val="bullet"/>
+      <w:lvlText w:val=""/>
+      <w:lvlJc w:val="left"/>
+      <w:pPr>
+        <w:ind w:left="4320" w:hanging="360"/>
+      </w:pPr>
+      <w:rPr>
+        <w:rFonts w:ascii="Wingdings" w:hAnsi="Wingdings" w:hint="default"/>
+      </w:rPr>
+    </w:lvl>
+    <w:lvl w:ilvl="6" w:tplc="04090001" w:tentative="1">
+      <w:start w:val="1"/>
+      <w:numFmt w:val="bullet"/>
+      <w:lvlText w:val=""/>
+      <w:lvlJc w:val="left"/>
+      <w:pPr>
+        <w:ind w:left="5040" w:hanging="360"/>
+      </w:pPr>
+      <w:rPr>
+        <w:rFonts w:ascii="Symbol" w:hAnsi="Symbol" w:hint="default"/>
+      </w:rPr>
+    </w:lvl>
+    <w:lvl w:ilvl="7" w:tplc="04090003" w:tentative="1">
+      <w:start w:val="1"/>
+      <w:numFmt w:val="bullet"/>
+      <w:lvlText w:val="o"/>
+      <w:lvlJc w:val="left"/>
+      <w:pPr>
+        <w:ind w:left="5760" w:hanging="360"/>
+      </w:pPr>
+      <w:rPr>
+        <w:rFonts w:ascii="Courier New" w:hAnsi="Courier New" w:cs="Courier New" w:hint="default"/>
+      </w:rPr>
+    </w:lvl>
+    <w:lvl w:ilvl="8" w:tplc="04090005" w:tentative="1">
+      <w:start w:val="1"/>
+      <w:numFmt w:val="bullet"/>
+      <w:lvlText w:val=""/>
+      <w:lvlJc w:val="left"/>
+      <w:pPr>
+        <w:ind w:left="6480" w:hanging="360"/>
+      </w:pPr>
+      <w:rPr>
+        <w:rFonts w:ascii="Wingdings" w:hAnsi="Wingdings" w:hint="default"/>
+      </w:rPr>
+    </w:lvl>
+  </w:abstractNum>
   <w:num w:numId="1">
     <w:abstractNumId w:val="0"/>
+  </w:num>
+  <w:num w:numId="2">
+    <w:abstractNumId w:val="1"/>
   </w:num>
 </w:numbering>
 </file>

</xml_diff>

<commit_message>
set up initial CMRcb1 files for Ivy - 4 conditions 500/300 Hz BW, REF/MOD
</commit_message>
<xml_diff>
--- a/CMR_stimgeneration/NOTES on chinCMRstimuli.docx
+++ b/CMR_stimgeneration/NOTES on chinCMRstimuli.docx
@@ -51,12 +51,20 @@
           <w:u w:val="single"/>
         </w:rPr>
       </w:pPr>
-      <w:r>
-        <w:rPr>
-          <w:i/>
-          <w:u w:val="single"/>
-        </w:rPr>
-        <w:t>June 23 2020</w:t>
+    </w:p>
+    <w:p>
+      <w:pPr>
+        <w:rPr>
+          <w:i/>
+          <w:u w:val="single"/>
+        </w:rPr>
+      </w:pPr>
+      <w:r>
+        <w:rPr>
+          <w:i/>
+          <w:u w:val="single"/>
+        </w:rPr>
+        <w:t>April 9 2021</w:t>
       </w:r>
     </w:p>
     <w:p>
@@ -68,31 +76,58 @@
         </w:numPr>
       </w:pPr>
       <w:r>
-        <w:t>Start Q323 on Testing</w:t>
-      </w:r>
-    </w:p>
-    <w:p>
-      <w:pPr>
-        <w:pStyle w:val="ListParagraph"/>
-        <w:numPr>
-          <w:ilvl w:val="1"/>
-          <w:numId w:val="2"/>
-        </w:numPr>
-      </w:pPr>
-      <w:r>
-        <w:t>He’s done well whole time on training (70/30)</w:t>
-      </w:r>
-    </w:p>
-    <w:p>
-      <w:pPr>
-        <w:pStyle w:val="ListParagraph"/>
-        <w:numPr>
-          <w:ilvl w:val="1"/>
-          <w:numId w:val="2"/>
-        </w:numPr>
-      </w:pPr>
-      <w:r>
-        <w:t>Use broader level range to find right  range</w:t>
+        <w:t xml:space="preserve">In </w:t>
+      </w:r>
+      <w:proofErr w:type="spellStart"/>
+      <w:r>
+        <w:t>Git</w:t>
+      </w:r>
+      <w:proofErr w:type="spellEnd"/>
+      <w:r>
+        <w:t xml:space="preserve">: branch </w:t>
+      </w:r>
+      <w:proofErr w:type="spellStart"/>
+      <w:r>
+        <w:t>LSAstim_updates</w:t>
+      </w:r>
+      <w:proofErr w:type="spellEnd"/>
+    </w:p>
+    <w:p>
+      <w:pPr>
+        <w:pStyle w:val="ListParagraph"/>
+        <w:numPr>
+          <w:ilvl w:val="0"/>
+          <w:numId w:val="2"/>
+        </w:numPr>
+      </w:pPr>
+      <w:r>
+        <w:t>Create CB experiment</w:t>
+      </w:r>
+      <w:r>
+        <w:t xml:space="preserve"> (CMRCB1</w:t>
+      </w:r>
+      <w:r>
+        <w:t>)</w:t>
+      </w:r>
+      <w:r>
+        <w:t xml:space="preserve"> – new code </w:t>
+      </w:r>
+      <w:proofErr w:type="spellStart"/>
+      <w:r>
+        <w:t>Create_CMR_CB_stim</w:t>
+      </w:r>
+      <w:proofErr w:type="spellEnd"/>
+    </w:p>
+    <w:p>
+      <w:pPr>
+        <w:pStyle w:val="ListParagraph"/>
+        <w:numPr>
+          <w:ilvl w:val="1"/>
+          <w:numId w:val="2"/>
+        </w:numPr>
+      </w:pPr>
+      <w:r>
+        <w:t>Tone in single band</w:t>
       </w:r>
     </w:p>
     <w:p>
@@ -104,7 +139,43 @@
         </w:numPr>
       </w:pPr>
       <w:r>
-        <w:t xml:space="preserve">No=30, </w:t>
+        <w:t>Like REF condition</w:t>
+      </w:r>
+    </w:p>
+    <w:p>
+      <w:pPr>
+        <w:pStyle w:val="ListParagraph"/>
+        <w:numPr>
+          <w:ilvl w:val="1"/>
+          <w:numId w:val="2"/>
+        </w:numPr>
+      </w:pPr>
+      <w:r>
+        <w:t xml:space="preserve">UNMOD versus MOD </w:t>
+      </w:r>
+    </w:p>
+    <w:p>
+      <w:pPr>
+        <w:pStyle w:val="ListParagraph"/>
+        <w:numPr>
+          <w:ilvl w:val="1"/>
+          <w:numId w:val="2"/>
+        </w:numPr>
+      </w:pPr>
+      <w:r>
+        <w:t xml:space="preserve">Few BWs: 500 and 3000 Hz </w:t>
+      </w:r>
+    </w:p>
+    <w:p>
+      <w:pPr>
+        <w:pStyle w:val="ListParagraph"/>
+        <w:numPr>
+          <w:ilvl w:val="1"/>
+          <w:numId w:val="2"/>
+        </w:numPr>
+      </w:pPr>
+      <w:r>
+        <w:t>For now – create 4 training conditions</w:t>
       </w:r>
     </w:p>
     <w:p>
@@ -116,27 +187,317 @@
         </w:numPr>
       </w:pPr>
       <w:r>
-        <w:t xml:space="preserve">tone = 70:-4:30 (11); </w:t>
-      </w:r>
-    </w:p>
-    <w:p>
-      <w:pPr>
-        <w:pStyle w:val="ListParagraph"/>
-        <w:numPr>
-          <w:ilvl w:val="1"/>
-          <w:numId w:val="2"/>
-        </w:numPr>
-      </w:pPr>
-      <w:r>
-        <w:t>fine tune later with smaller steps</w:t>
-      </w:r>
-    </w:p>
-    <w:p>
-      <w:pPr>
-        <w:rPr>
-          <w:i/>
-          <w:u w:val="single"/>
-        </w:rPr>
+        <w:t>500/3000 x Mod/</w:t>
+      </w:r>
+      <w:proofErr w:type="spellStart"/>
+      <w:r>
+        <w:t>uMod</w:t>
+      </w:r>
+      <w:proofErr w:type="spellEnd"/>
+    </w:p>
+    <w:p>
+      <w:pPr>
+        <w:pStyle w:val="ListParagraph"/>
+        <w:numPr>
+          <w:ilvl w:val="2"/>
+          <w:numId w:val="2"/>
+        </w:numPr>
+      </w:pPr>
+    </w:p>
+    <w:p>
+      <w:pPr>
+        <w:pStyle w:val="ListParagraph"/>
+        <w:numPr>
+          <w:ilvl w:val="0"/>
+          <w:numId w:val="2"/>
+        </w:numPr>
+      </w:pPr>
+      <w:proofErr w:type="spellStart"/>
+      <w:r>
+        <w:t>Niemiec</w:t>
+      </w:r>
+      <w:proofErr w:type="spellEnd"/>
+      <w:r>
+        <w:t xml:space="preserve"> et al 1992</w:t>
+      </w:r>
+    </w:p>
+    <w:p>
+      <w:pPr>
+        <w:pStyle w:val="ListParagraph"/>
+        <w:numPr>
+          <w:ilvl w:val="1"/>
+          <w:numId w:val="2"/>
+        </w:numPr>
+      </w:pPr>
+      <w:r>
+        <w:t>CR: very broad re: humans</w:t>
+      </w:r>
+    </w:p>
+    <w:p>
+      <w:pPr>
+        <w:pStyle w:val="ListParagraph"/>
+        <w:numPr>
+          <w:ilvl w:val="2"/>
+          <w:numId w:val="2"/>
+        </w:numPr>
+      </w:pPr>
+      <w:r>
+        <w:t xml:space="preserve">~32 dB at 4 kHz </w:t>
+      </w:r>
+      <w:r>
+        <w:sym w:font="Wingdings" w:char="F0E8"/>
+      </w:r>
+      <w:r>
+        <w:t xml:space="preserve"> 1000Hz BW</w:t>
+      </w:r>
+    </w:p>
+    <w:p>
+      <w:pPr>
+        <w:pStyle w:val="ListParagraph"/>
+        <w:numPr>
+          <w:ilvl w:val="1"/>
+          <w:numId w:val="2"/>
+        </w:numPr>
+      </w:pPr>
+      <w:r>
+        <w:t>CB: narrower than CR, but still worse humans</w:t>
+      </w:r>
+    </w:p>
+    <w:p>
+      <w:pPr>
+        <w:pStyle w:val="ListParagraph"/>
+        <w:numPr>
+          <w:ilvl w:val="2"/>
+          <w:numId w:val="2"/>
+        </w:numPr>
+      </w:pPr>
+      <w:r>
+        <w:t>4kHz:  CBW = 1800 Hz.</w:t>
+      </w:r>
+    </w:p>
+    <w:p>
+      <w:pPr>
+        <w:pStyle w:val="ListParagraph"/>
+        <w:numPr>
+          <w:ilvl w:val="3"/>
+          <w:numId w:val="2"/>
+        </w:numPr>
+      </w:pPr>
+      <w:r>
+        <w:t xml:space="preserve">500 Hz : 68.5, </w:t>
+      </w:r>
+    </w:p>
+    <w:p>
+      <w:pPr>
+        <w:pStyle w:val="ListParagraph"/>
+        <w:numPr>
+          <w:ilvl w:val="3"/>
+          <w:numId w:val="2"/>
+        </w:numPr>
+      </w:pPr>
+      <w:r>
+        <w:t xml:space="preserve">3000: 72.5 dB </w:t>
+      </w:r>
+    </w:p>
+    <w:p>
+      <w:pPr>
+        <w:pStyle w:val="ListParagraph"/>
+        <w:numPr>
+          <w:ilvl w:val="3"/>
+          <w:numId w:val="2"/>
+        </w:numPr>
+      </w:pPr>
+      <w:r>
+        <w:t>4 dB diff!!! in THR.</w:t>
+      </w:r>
+    </w:p>
+    <w:p>
+      <w:pPr>
+        <w:pStyle w:val="ListParagraph"/>
+        <w:numPr>
+          <w:ilvl w:val="1"/>
+          <w:numId w:val="2"/>
+        </w:numPr>
+      </w:pPr>
+      <w:r>
+        <w:t>Ripple noise: similar human</w:t>
+      </w:r>
+    </w:p>
+    <w:p>
+      <w:pPr>
+        <w:pStyle w:val="ListParagraph"/>
+        <w:numPr>
+          <w:ilvl w:val="1"/>
+          <w:numId w:val="2"/>
+        </w:numPr>
+      </w:pPr>
+      <w:r>
+        <w:t>NN: similar human</w:t>
+      </w:r>
+    </w:p>
+    <w:p>
+      <w:pPr>
+        <w:pStyle w:val="ListParagraph"/>
+        <w:numPr>
+          <w:ilvl w:val="0"/>
+          <w:numId w:val="2"/>
+        </w:numPr>
+      </w:pPr>
+      <w:r>
+        <w:t>STEP 1</w:t>
+      </w:r>
+    </w:p>
+    <w:p>
+      <w:pPr>
+        <w:pStyle w:val="ListParagraph"/>
+        <w:numPr>
+          <w:ilvl w:val="1"/>
+          <w:numId w:val="2"/>
+        </w:numPr>
+      </w:pPr>
+      <w:r>
+        <w:t>Get chins started on simple training, since they are not performing well</w:t>
+      </w:r>
+    </w:p>
+    <w:p>
+      <w:pPr>
+        <w:pStyle w:val="ListParagraph"/>
+        <w:numPr>
+          <w:ilvl w:val="1"/>
+          <w:numId w:val="2"/>
+        </w:numPr>
+      </w:pPr>
+      <w:r>
+        <w:t>Get them back performing</w:t>
+      </w:r>
+    </w:p>
+    <w:p>
+      <w:pPr>
+        <w:pStyle w:val="ListParagraph"/>
+        <w:numPr>
+          <w:ilvl w:val="1"/>
+          <w:numId w:val="2"/>
+        </w:numPr>
+      </w:pPr>
+      <w:r>
+        <w:t xml:space="preserve">Test full data set on humans with </w:t>
+      </w:r>
+    </w:p>
+    <w:p>
+      <w:pPr>
+        <w:pStyle w:val="ListParagraph"/>
+        <w:numPr>
+          <w:ilvl w:val="2"/>
+          <w:numId w:val="2"/>
+        </w:numPr>
+      </w:pPr>
+      <w:r>
+        <w:t>Chin code or Fernando code.</w:t>
+      </w:r>
+    </w:p>
+    <w:p>
+      <w:pPr>
+        <w:pStyle w:val="ListParagraph"/>
+        <w:numPr>
+          <w:ilvl w:val="2"/>
+          <w:numId w:val="2"/>
+        </w:numPr>
+      </w:pPr>
+      <w:r>
+        <w:t>Replicate CB effect</w:t>
+      </w:r>
+    </w:p>
+    <w:p>
+      <w:pPr>
+        <w:pStyle w:val="ListParagraph"/>
+        <w:numPr>
+          <w:ilvl w:val="2"/>
+          <w:numId w:val="2"/>
+        </w:numPr>
+      </w:pPr>
+      <w:r>
+        <w:t>Adjust to chins</w:t>
+      </w:r>
+    </w:p>
+    <w:p>
+      <w:pPr>
+        <w:pStyle w:val="ListParagraph"/>
+        <w:numPr>
+          <w:ilvl w:val="1"/>
+          <w:numId w:val="2"/>
+        </w:numPr>
+      </w:pPr>
+      <w:r>
+        <w:t>QUESTIONS</w:t>
+      </w:r>
+    </w:p>
+    <w:p>
+      <w:pPr>
+        <w:pStyle w:val="ListParagraph"/>
+        <w:numPr>
+          <w:ilvl w:val="2"/>
+          <w:numId w:val="2"/>
+        </w:numPr>
+      </w:pPr>
+      <w:r>
+        <w:t>Can we see CB effects in chins ??</w:t>
+      </w:r>
+    </w:p>
+    <w:p>
+      <w:pPr>
+        <w:pStyle w:val="ListParagraph"/>
+        <w:numPr>
+          <w:ilvl w:val="3"/>
+          <w:numId w:val="2"/>
+        </w:numPr>
+      </w:pPr>
+      <w:r>
+        <w:t xml:space="preserve">Detect tone vs BW </w:t>
+      </w:r>
+    </w:p>
+    <w:p>
+      <w:pPr>
+        <w:pStyle w:val="ListParagraph"/>
+        <w:numPr>
+          <w:ilvl w:val="3"/>
+          <w:numId w:val="2"/>
+        </w:numPr>
+      </w:pPr>
+      <w:r>
+        <w:t>What is chin CB?</w:t>
+      </w:r>
+    </w:p>
+    <w:p>
+      <w:pPr>
+        <w:pStyle w:val="ListParagraph"/>
+        <w:numPr>
+          <w:ilvl w:val="2"/>
+          <w:numId w:val="2"/>
+        </w:numPr>
+      </w:pPr>
+      <w:r>
+        <w:t>Do we see modulation release from masking at high BWs?</w:t>
+      </w:r>
+    </w:p>
+    <w:p>
+      <w:pPr>
+        <w:pStyle w:val="ListParagraph"/>
+        <w:numPr>
+          <w:ilvl w:val="1"/>
+          <w:numId w:val="2"/>
+        </w:numPr>
+      </w:pPr>
+      <w:r>
+        <w:t>??? Random samples – where is that code?</w:t>
+      </w:r>
+    </w:p>
+    <w:p>
+      <w:pPr>
+        <w:pStyle w:val="ListParagraph"/>
+        <w:numPr>
+          <w:ilvl w:val="0"/>
+          <w:numId w:val="2"/>
+        </w:numPr>
       </w:pPr>
       <w:bookmarkStart w:id="0" w:name="_GoBack"/>
       <w:bookmarkEnd w:id="0"/>
@@ -156,6 +517,155 @@
           <w:u w:val="single"/>
         </w:rPr>
       </w:pPr>
+      <w:r>
+        <w:rPr>
+          <w:i/>
+          <w:u w:val="single"/>
+        </w:rPr>
+        <w:t>Aug 24 2020</w:t>
+      </w:r>
+    </w:p>
+    <w:p>
+      <w:pPr>
+        <w:pStyle w:val="ListParagraph"/>
+        <w:numPr>
+          <w:ilvl w:val="0"/>
+          <w:numId w:val="2"/>
+        </w:numPr>
+      </w:pPr>
+      <w:r>
+        <w:lastRenderedPageBreak/>
+        <w:t>CMR3_ACR_test20_3575</w:t>
+      </w:r>
+    </w:p>
+    <w:p>
+      <w:pPr>
+        <w:pStyle w:val="ListParagraph"/>
+        <w:numPr>
+          <w:ilvl w:val="0"/>
+          <w:numId w:val="2"/>
+        </w:numPr>
+      </w:pPr>
+    </w:p>
+    <w:p>
+      <w:pPr>
+        <w:pStyle w:val="ListParagraph"/>
+        <w:numPr>
+          <w:ilvl w:val="0"/>
+          <w:numId w:val="2"/>
+        </w:numPr>
+      </w:pPr>
+    </w:p>
+    <w:p>
+      <w:pPr>
+        <w:rPr>
+          <w:i/>
+          <w:u w:val="single"/>
+        </w:rPr>
+      </w:pPr>
+      <w:r>
+        <w:rPr>
+          <w:i/>
+          <w:u w:val="single"/>
+        </w:rPr>
+        <w:t>June 23 2020</w:t>
+      </w:r>
+    </w:p>
+    <w:p>
+      <w:pPr>
+        <w:pStyle w:val="ListParagraph"/>
+        <w:numPr>
+          <w:ilvl w:val="0"/>
+          <w:numId w:val="2"/>
+        </w:numPr>
+      </w:pPr>
+      <w:r>
+        <w:t>Start Q323 on Testing</w:t>
+      </w:r>
+    </w:p>
+    <w:p>
+      <w:pPr>
+        <w:pStyle w:val="ListParagraph"/>
+        <w:numPr>
+          <w:ilvl w:val="1"/>
+          <w:numId w:val="2"/>
+        </w:numPr>
+      </w:pPr>
+      <w:r>
+        <w:t>He’s done well whole time on training (70/30)</w:t>
+      </w:r>
+    </w:p>
+    <w:p>
+      <w:pPr>
+        <w:pStyle w:val="ListParagraph"/>
+        <w:numPr>
+          <w:ilvl w:val="1"/>
+          <w:numId w:val="2"/>
+        </w:numPr>
+      </w:pPr>
+      <w:r>
+        <w:t>Use broader level range to find right  range</w:t>
+      </w:r>
+    </w:p>
+    <w:p>
+      <w:pPr>
+        <w:pStyle w:val="ListParagraph"/>
+        <w:numPr>
+          <w:ilvl w:val="2"/>
+          <w:numId w:val="2"/>
+        </w:numPr>
+      </w:pPr>
+      <w:r>
+        <w:t xml:space="preserve">No=30, </w:t>
+      </w:r>
+    </w:p>
+    <w:p>
+      <w:pPr>
+        <w:pStyle w:val="ListParagraph"/>
+        <w:numPr>
+          <w:ilvl w:val="2"/>
+          <w:numId w:val="2"/>
+        </w:numPr>
+      </w:pPr>
+      <w:r>
+        <w:t xml:space="preserve">tone = 70:-4:30 (11); </w:t>
+      </w:r>
+    </w:p>
+    <w:p>
+      <w:pPr>
+        <w:pStyle w:val="ListParagraph"/>
+        <w:numPr>
+          <w:ilvl w:val="1"/>
+          <w:numId w:val="2"/>
+        </w:numPr>
+      </w:pPr>
+      <w:r>
+        <w:t>fine tune later with smaller steps</w:t>
+      </w:r>
+    </w:p>
+    <w:p>
+      <w:pPr>
+        <w:rPr>
+          <w:i/>
+          <w:u w:val="single"/>
+        </w:rPr>
+      </w:pPr>
+    </w:p>
+    <w:p>
+      <w:pPr>
+        <w:rPr>
+          <w:i/>
+          <w:u w:val="single"/>
+        </w:rPr>
+      </w:pPr>
+    </w:p>
+    <w:p>
+      <w:pPr>
+        <w:rPr>
+          <w:i/>
+          <w:u w:val="single"/>
+        </w:rPr>
+      </w:pPr>
     </w:p>
     <w:p>
       <w:pPr>
@@ -388,12 +898,10 @@
         <w:t xml:space="preserve">? Seems like REF is easier, but not as clear for Mike as would expect.  Is it him or stimuli?  According to Hari’s data, he being middle aged should have less CMR (6dB) than younger listeners (for whom Hari reports up to 10-12 dB diff </w:t>
       </w:r>
       <w:proofErr w:type="spellStart"/>
-      <w:proofErr w:type="gramStart"/>
       <w:r>
         <w:t>bw</w:t>
       </w:r>
       <w:proofErr w:type="spellEnd"/>
-      <w:proofErr w:type="gramEnd"/>
       <w:r>
         <w:t xml:space="preserve"> REF and ACORR).</w:t>
       </w:r>
@@ -628,15 +1136,7 @@
         </w:numPr>
       </w:pPr>
       <w:r>
-        <w:t>When we add two more bands (to increase noise level by x3), we will add 10*</w:t>
-      </w:r>
-      <w:proofErr w:type="gramStart"/>
-      <w:r>
-        <w:t>log10(</w:t>
-      </w:r>
-      <w:proofErr w:type="gramEnd"/>
-      <w:r>
-        <w:t xml:space="preserve">3) = ~5 dB, so that will make OAL noise level ~65 dB SPL, which is fine and leave some head room if we need to go louder (we have run SAMIN conditions with 77 dB OAL noise, and that is pretty loud for them over and over). </w:t>
+        <w:t xml:space="preserve">When we add two more bands (to increase noise level by x3), we will add 10*log10(3) = ~5 dB, so that will make OAL noise level ~65 dB SPL, which is fine and leave some head room if we need to go louder (we have run SAMIN conditions with 77 dB OAL noise, and that is pretty loud for them over and over). </w:t>
       </w:r>
     </w:p>
     <w:p>
@@ -897,7 +1397,7 @@
         <w:rFonts w:ascii="Wingdings" w:hAnsi="Wingdings" w:hint="default"/>
       </w:rPr>
     </w:lvl>
-    <w:lvl w:ilvl="3" w:tplc="04090001" w:tentative="1">
+    <w:lvl w:ilvl="3" w:tplc="04090001">
       <w:start w:val="1"/>
       <w:numFmt w:val="bullet"/>
       <w:lvlText w:val=""/>

</xml_diff>